<commit_message>
updating everything to current version
</commit_message>
<xml_diff>
--- a/New-stats-summary.docx
+++ b/New-stats-summary.docx
@@ -84,12 +84,7 @@
         </w:numPr>
       </w:pPr>
       <w:r>
-        <w:t xml:space="preserve">In the replication experiment, looking at the releveled models so that </w:t>
-      </w:r>
-      <w:bookmarkStart w:id="0" w:name="_GoBack"/>
-      <w:bookmarkEnd w:id="0"/>
-      <w:r>
-        <w:t xml:space="preserve">the prototypically big and neutral things are each compared to the prototypically small things, the prototypicality effects seem to be present, in addition to </w:t>
+        <w:t xml:space="preserve">In the replication experiment, looking at the releveled models so that the prototypically big and neutral things are each compared to the prototypically small things, the prototypicality effects seem to be present, in addition to </w:t>
       </w:r>
       <w:r>
         <w:t>a significant interaction between adjective and prototypicality status, though I’m not sure what that means about what’s going on.</w:t>
@@ -115,6 +110,17 @@
           <w:numId w:val="1"/>
         </w:numPr>
       </w:pPr>
+      <w:r>
+        <w:t>The cartoon experiment using bunnies and ducklings (instead of mice and chicks) so that it is more comparable to the photo experiment, behaves more like the cartoons (replication) than the photos, in that there is an interaction between prototype status and the adjective for both prototype statuses in the releveled models. However</w:t>
+      </w:r>
+      <w:r>
+        <w:t>,</w:t>
+      </w:r>
+      <w:bookmarkStart w:id="0" w:name="_GoBack"/>
+      <w:bookmarkEnd w:id="0"/>
+      <w:r>
+        <w:t xml:space="preserve"> I did not find a main effect of prototype status neither (compared to small), whereas I did find such a main effect with cartoons.</w:t>
+      </w:r>
     </w:p>
     <w:p/>
     <w:sectPr>

</xml_diff>